<commit_message>
Updated the ER diagram
</commit_message>
<xml_diff>
--- a/Pizza_online_shopping_Requirement.docx
+++ b/Pizza_online_shopping_Requirement.docx
@@ -178,6 +178,64 @@
           <w:lang w:eastAsia="en-GB"/>
         </w:rPr>
         <w:t>    6. Customer can verify the status/details of the order.</w:t>
+      </w:r>
+    </w:p>
+    <w:p>
+      <w:pPr>
+        <w:shd w:val="clear" w:color="auto" w:fill="FFFFFF"/>
+        <w:ind w:left="720"/>
+        <w:rPr>
+          <w:rFonts w:ascii="Calibri" w:eastAsia="Times New Roman" w:hAnsi="Calibri" w:cs="Calibri"/>
+          <w:color w:val="000000"/>
+          <w:lang w:eastAsia="en-GB"/>
+        </w:rPr>
+      </w:pPr>
+    </w:p>
+    <w:p>
+      <w:pPr>
+        <w:shd w:val="clear" w:color="auto" w:fill="FFFFFF"/>
+        <w:ind w:left="720"/>
+        <w:rPr>
+          <w:rFonts w:ascii="Calibri" w:eastAsia="Times New Roman" w:hAnsi="Calibri" w:cs="Calibri"/>
+          <w:color w:val="000000"/>
+          <w:lang w:eastAsia="en-GB"/>
+        </w:rPr>
+      </w:pPr>
+      <w:proofErr w:type="spellStart"/>
+      <w:r>
+        <w:rPr>
+          <w:rFonts w:ascii="Calibri" w:eastAsia="Times New Roman" w:hAnsi="Calibri" w:cs="Calibri"/>
+          <w:color w:val="000000"/>
+          <w:lang w:eastAsia="en-GB"/>
+        </w:rPr>
+        <w:t>ReqPojo</w:t>
+      </w:r>
+      <w:proofErr w:type="spellEnd"/>
+      <w:r>
+        <w:rPr>
+          <w:rFonts w:ascii="Calibri" w:eastAsia="Times New Roman" w:hAnsi="Calibri" w:cs="Calibri"/>
+          <w:color w:val="000000"/>
+          <w:lang w:eastAsia="en-GB"/>
+        </w:rPr>
+        <w:t xml:space="preserve"> – </w:t>
+      </w:r>
+      <w:proofErr w:type="spellStart"/>
+      <w:r>
+        <w:rPr>
+          <w:rFonts w:ascii="Calibri" w:eastAsia="Times New Roman" w:hAnsi="Calibri" w:cs="Calibri"/>
+          <w:color w:val="000000"/>
+          <w:lang w:eastAsia="en-GB"/>
+        </w:rPr>
+        <w:t>dto</w:t>
+      </w:r>
+      <w:proofErr w:type="spellEnd"/>
+      <w:r>
+        <w:rPr>
+          <w:rFonts w:ascii="Calibri" w:eastAsia="Times New Roman" w:hAnsi="Calibri" w:cs="Calibri"/>
+          <w:color w:val="000000"/>
+          <w:lang w:eastAsia="en-GB"/>
+        </w:rPr>
+        <w:t xml:space="preserve"> – response -- adapters</w:t>
       </w:r>
     </w:p>
     <w:p>
@@ -1919,18 +1977,6 @@
           <w:lang w:eastAsia="en-GB"/>
         </w:rPr>
       </w:pPr>
-    </w:p>
-    <w:p>
-      <w:pPr>
-        <w:pStyle w:val="ListParagraph"/>
-        <w:shd w:val="clear" w:color="auto" w:fill="FFFFFF"/>
-        <w:ind w:left="2160"/>
-        <w:rPr>
-          <w:rFonts w:ascii="Calibri" w:eastAsia="Times New Roman" w:hAnsi="Calibri" w:cs="Calibri"/>
-          <w:color w:val="000000"/>
-          <w:lang w:eastAsia="en-GB"/>
-        </w:rPr>
-      </w:pPr>
       <w:proofErr w:type="spellStart"/>
       <w:r>
         <w:rPr>
@@ -1979,6 +2025,14 @@
           <w:lang w:eastAsia="en-GB"/>
         </w:rPr>
       </w:pPr>
+      <w:r>
+        <w:rPr>
+          <w:rFonts w:ascii="Calibri" w:eastAsia="Times New Roman" w:hAnsi="Calibri" w:cs="Calibri"/>
+          <w:color w:val="000000"/>
+          <w:lang w:eastAsia="en-GB"/>
+        </w:rPr>
+        <w:t>Payment: id, type, price</w:t>
+      </w:r>
     </w:p>
     <w:p>
       <w:pPr>
@@ -1991,6 +2045,24 @@
           <w:lang w:eastAsia="en-GB"/>
         </w:rPr>
       </w:pPr>
+      <w:proofErr w:type="spellStart"/>
+      <w:r>
+        <w:rPr>
+          <w:rFonts w:ascii="Calibri" w:eastAsia="Times New Roman" w:hAnsi="Calibri" w:cs="Calibri"/>
+          <w:color w:val="000000"/>
+          <w:lang w:eastAsia="en-GB"/>
+        </w:rPr>
+        <w:t>User_payment</w:t>
+      </w:r>
+      <w:proofErr w:type="spellEnd"/>
+      <w:r>
+        <w:rPr>
+          <w:rFonts w:ascii="Calibri" w:eastAsia="Times New Roman" w:hAnsi="Calibri" w:cs="Calibri"/>
+          <w:color w:val="000000"/>
+          <w:lang w:eastAsia="en-GB"/>
+        </w:rPr>
+        <w:t>: option, card</w:t>
+      </w:r>
     </w:p>
     <w:p>
       <w:pPr>
@@ -2003,13 +2075,23 @@
           <w:lang w:eastAsia="en-GB"/>
         </w:rPr>
       </w:pPr>
-      <w:r>
-        <w:rPr>
-          <w:rFonts w:ascii="Calibri" w:eastAsia="Times New Roman" w:hAnsi="Calibri" w:cs="Calibri"/>
-          <w:color w:val="000000"/>
-          <w:lang w:eastAsia="en-GB"/>
-        </w:rPr>
-        <w:t>Payment: id, type, price</w:t>
+      <w:proofErr w:type="spellStart"/>
+      <w:r>
+        <w:rPr>
+          <w:rFonts w:ascii="Calibri" w:eastAsia="Times New Roman" w:hAnsi="Calibri" w:cs="Calibri"/>
+          <w:color w:val="000000"/>
+          <w:lang w:eastAsia="en-GB"/>
+        </w:rPr>
+        <w:t>Delivery_Mode</w:t>
+      </w:r>
+      <w:proofErr w:type="spellEnd"/>
+      <w:r>
+        <w:rPr>
+          <w:rFonts w:ascii="Calibri" w:eastAsia="Times New Roman" w:hAnsi="Calibri" w:cs="Calibri"/>
+          <w:color w:val="000000"/>
+          <w:lang w:eastAsia="en-GB"/>
+        </w:rPr>
+        <w:t>: urgent, normal</w:t>
       </w:r>
     </w:p>
     <w:p>
@@ -2023,487 +2105,51 @@
           <w:lang w:eastAsia="en-GB"/>
         </w:rPr>
       </w:pPr>
-      <w:proofErr w:type="spellStart"/>
-      <w:r>
-        <w:rPr>
-          <w:rFonts w:ascii="Calibri" w:eastAsia="Times New Roman" w:hAnsi="Calibri" w:cs="Calibri"/>
-          <w:color w:val="000000"/>
-          <w:lang w:eastAsia="en-GB"/>
-        </w:rPr>
-        <w:t>User_payment</w:t>
-      </w:r>
-      <w:proofErr w:type="spellEnd"/>
-      <w:r>
-        <w:rPr>
-          <w:rFonts w:ascii="Calibri" w:eastAsia="Times New Roman" w:hAnsi="Calibri" w:cs="Calibri"/>
-          <w:color w:val="000000"/>
-          <w:lang w:eastAsia="en-GB"/>
-        </w:rPr>
-        <w:t>: option, card</w:t>
-      </w:r>
-    </w:p>
-    <w:p>
-      <w:pPr>
-        <w:pStyle w:val="ListParagraph"/>
-        <w:shd w:val="clear" w:color="auto" w:fill="FFFFFF"/>
-        <w:ind w:left="2160"/>
-        <w:rPr>
-          <w:rFonts w:ascii="Calibri" w:eastAsia="Times New Roman" w:hAnsi="Calibri" w:cs="Calibri"/>
-          <w:color w:val="000000"/>
-          <w:lang w:eastAsia="en-GB"/>
-        </w:rPr>
-      </w:pPr>
-      <w:proofErr w:type="spellStart"/>
-      <w:r>
-        <w:rPr>
-          <w:rFonts w:ascii="Calibri" w:eastAsia="Times New Roman" w:hAnsi="Calibri" w:cs="Calibri"/>
-          <w:color w:val="000000"/>
-          <w:lang w:eastAsia="en-GB"/>
-        </w:rPr>
-        <w:t>Delivery_Mode</w:t>
-      </w:r>
-      <w:proofErr w:type="spellEnd"/>
-      <w:r>
-        <w:rPr>
-          <w:rFonts w:ascii="Calibri" w:eastAsia="Times New Roman" w:hAnsi="Calibri" w:cs="Calibri"/>
-          <w:color w:val="000000"/>
-          <w:lang w:eastAsia="en-GB"/>
-        </w:rPr>
-        <w:t>: urgent, normal</w:t>
-      </w:r>
-    </w:p>
-    <w:p>
-      <w:pPr>
-        <w:pStyle w:val="ListParagraph"/>
-        <w:shd w:val="clear" w:color="auto" w:fill="FFFFFF"/>
-        <w:ind w:left="2160"/>
-        <w:rPr>
-          <w:rFonts w:ascii="Calibri" w:eastAsia="Times New Roman" w:hAnsi="Calibri" w:cs="Calibri"/>
-          <w:color w:val="000000"/>
-          <w:lang w:eastAsia="en-GB"/>
-        </w:rPr>
-      </w:pPr>
-    </w:p>
-    <w:p>
-      <w:pPr>
-        <w:ind w:firstLine="720"/>
-        <w:rPr>
-          <w:rFonts w:ascii="Calibri" w:eastAsia="Times New Roman" w:hAnsi="Calibri" w:cs="Calibri"/>
+    </w:p>
+    <w:p>
+      <w:pPr>
+        <w:shd w:val="clear" w:color="auto" w:fill="FFFFFF"/>
+        <w:rPr>
+          <w:rFonts w:ascii="Calibri" w:eastAsia="Times New Roman" w:hAnsi="Calibri" w:cs="Calibri"/>
+          <w:b/>
+          <w:bCs/>
+          <w:color w:val="000000"/>
+          <w:lang w:eastAsia="en-GB"/>
+        </w:rPr>
+      </w:pPr>
+      <w:r>
+        <w:rPr>
+          <w:rFonts w:ascii="Calibri" w:eastAsia="Times New Roman" w:hAnsi="Calibri" w:cs="Calibri"/>
+          <w:b/>
+          <w:bCs/>
+          <w:color w:val="000000"/>
+          <w:lang w:eastAsia="en-GB"/>
+        </w:rPr>
+        <w:t>ER Diagram</w:t>
+      </w:r>
+    </w:p>
+    <w:p>
+      <w:pPr>
+        <w:rPr>
+          <w:rFonts w:ascii="Calibri" w:eastAsia="Times New Roman" w:hAnsi="Calibri" w:cs="Calibri"/>
+          <w:color w:val="000000"/>
+          <w:lang w:eastAsia="en-GB"/>
+        </w:rPr>
+      </w:pPr>
+      <w:r>
+        <w:rPr>
+          <w:rFonts w:ascii="Calibri" w:eastAsia="Times New Roman" w:hAnsi="Calibri" w:cs="Calibri"/>
+          <w:noProof/>
           <w:color w:val="000000"/>
           <w:sz w:val="32"/>
           <w:szCs w:val="32"/>
           <w:lang w:eastAsia="en-GB"/>
         </w:rPr>
-      </w:pPr>
-      <w:r>
-        <w:rPr>
-          <w:rFonts w:ascii="Calibri" w:eastAsia="Times New Roman" w:hAnsi="Calibri" w:cs="Calibri"/>
-          <w:color w:val="000000"/>
-          <w:sz w:val="32"/>
-          <w:szCs w:val="32"/>
-          <w:lang w:eastAsia="en-GB"/>
-        </w:rPr>
-        <w:t>DB Estimates</w:t>
-      </w:r>
-      <w:r>
-        <w:rPr>
-          <w:rFonts w:ascii="Calibri" w:eastAsia="Times New Roman" w:hAnsi="Calibri" w:cs="Calibri"/>
-          <w:color w:val="000000"/>
-          <w:sz w:val="32"/>
-          <w:szCs w:val="32"/>
-          <w:lang w:eastAsia="en-GB"/>
-        </w:rPr>
-        <w:t>: Capacity estimates and constraints</w:t>
-      </w:r>
-    </w:p>
-    <w:p>
-      <w:pPr>
-        <w:pStyle w:val="ListParagraph"/>
-        <w:numPr>
-          <w:ilvl w:val="0"/>
-          <w:numId w:val="14"/>
-        </w:numPr>
-        <w:shd w:val="clear" w:color="auto" w:fill="FFFFFF"/>
-        <w:rPr>
-          <w:rFonts w:ascii="Calibri" w:eastAsia="Times New Roman" w:hAnsi="Calibri" w:cs="Calibri"/>
-          <w:color w:val="000000"/>
-          <w:lang w:eastAsia="en-GB"/>
-        </w:rPr>
-      </w:pPr>
-      <w:r>
-        <w:rPr>
-          <w:rFonts w:ascii="Calibri" w:eastAsia="Times New Roman" w:hAnsi="Calibri" w:cs="Calibri"/>
-          <w:color w:val="000000"/>
-          <w:lang w:eastAsia="en-GB"/>
-        </w:rPr>
-        <w:t>Bandwidth</w:t>
-      </w:r>
-    </w:p>
-    <w:p>
-      <w:pPr>
-        <w:pStyle w:val="ListParagraph"/>
-        <w:numPr>
-          <w:ilvl w:val="0"/>
-          <w:numId w:val="14"/>
-        </w:numPr>
-        <w:shd w:val="clear" w:color="auto" w:fill="FFFFFF"/>
-        <w:rPr>
-          <w:rFonts w:ascii="Calibri" w:eastAsia="Times New Roman" w:hAnsi="Calibri" w:cs="Calibri"/>
-          <w:color w:val="000000"/>
-          <w:lang w:eastAsia="en-GB"/>
-        </w:rPr>
-      </w:pPr>
-      <w:r>
-        <w:rPr>
-          <w:rFonts w:ascii="Calibri" w:eastAsia="Times New Roman" w:hAnsi="Calibri" w:cs="Calibri"/>
-          <w:color w:val="000000"/>
-          <w:lang w:eastAsia="en-GB"/>
-        </w:rPr>
-        <w:t>Storage</w:t>
-      </w:r>
-    </w:p>
-    <w:p>
-      <w:pPr>
-        <w:pStyle w:val="ListParagraph"/>
-        <w:numPr>
-          <w:ilvl w:val="0"/>
-          <w:numId w:val="14"/>
-        </w:numPr>
-        <w:shd w:val="clear" w:color="auto" w:fill="FFFFFF"/>
-        <w:rPr>
-          <w:rFonts w:ascii="Calibri" w:eastAsia="Times New Roman" w:hAnsi="Calibri" w:cs="Calibri"/>
-          <w:color w:val="000000"/>
-          <w:lang w:eastAsia="en-GB"/>
-        </w:rPr>
-      </w:pPr>
-      <w:r>
-        <w:rPr>
-          <w:rFonts w:ascii="Calibri" w:eastAsia="Times New Roman" w:hAnsi="Calibri" w:cs="Calibri"/>
-          <w:color w:val="000000"/>
-          <w:lang w:eastAsia="en-GB"/>
-        </w:rPr>
-        <w:t>Cache</w:t>
-      </w:r>
-    </w:p>
-    <w:p>
-      <w:pPr>
-        <w:shd w:val="clear" w:color="auto" w:fill="FFFFFF"/>
-        <w:ind w:left="1440"/>
-        <w:rPr>
-          <w:rFonts w:ascii="Calibri" w:eastAsia="Times New Roman" w:hAnsi="Calibri" w:cs="Calibri"/>
-          <w:color w:val="000000"/>
-          <w:lang w:eastAsia="en-GB"/>
-        </w:rPr>
-      </w:pPr>
-      <w:r>
-        <w:rPr>
-          <w:rFonts w:ascii="Calibri" w:eastAsia="Times New Roman" w:hAnsi="Calibri" w:cs="Calibri"/>
-          <w:color w:val="000000"/>
-          <w:highlight w:val="yellow"/>
-          <w:lang w:eastAsia="en-GB"/>
-        </w:rPr>
-        <w:t>TODO : choose the DB</w:t>
-      </w:r>
-    </w:p>
-    <w:p>
-      <w:pPr>
-        <w:rPr>
-          <w:rFonts w:ascii="Calibri" w:eastAsia="Times New Roman" w:hAnsi="Calibri" w:cs="Calibri"/>
-          <w:b/>
-          <w:bCs/>
-          <w:color w:val="000000"/>
-          <w:lang w:eastAsia="en-GB"/>
-        </w:rPr>
-      </w:pPr>
-    </w:p>
-    <w:p>
-      <w:pPr>
-        <w:shd w:val="clear" w:color="auto" w:fill="FFFFFF"/>
-        <w:rPr>
-          <w:rFonts w:ascii="Calibri" w:eastAsia="Times New Roman" w:hAnsi="Calibri" w:cs="Calibri"/>
-          <w:b/>
-          <w:bCs/>
-          <w:color w:val="000000"/>
-          <w:lang w:eastAsia="en-GB"/>
-        </w:rPr>
-      </w:pPr>
-    </w:p>
-    <w:p>
-      <w:pPr>
-        <w:shd w:val="clear" w:color="auto" w:fill="FFFFFF"/>
-        <w:rPr>
-          <w:rFonts w:ascii="Calibri" w:eastAsia="Times New Roman" w:hAnsi="Calibri" w:cs="Calibri"/>
-          <w:b/>
-          <w:bCs/>
-          <w:color w:val="000000"/>
-          <w:lang w:eastAsia="en-GB"/>
-        </w:rPr>
-      </w:pPr>
-    </w:p>
-    <w:p>
-      <w:pPr>
-        <w:shd w:val="clear" w:color="auto" w:fill="FFFFFF"/>
-        <w:rPr>
-          <w:rFonts w:ascii="Calibri" w:eastAsia="Times New Roman" w:hAnsi="Calibri" w:cs="Calibri"/>
-          <w:b/>
-          <w:bCs/>
-          <w:color w:val="000000"/>
-          <w:lang w:eastAsia="en-GB"/>
-        </w:rPr>
-      </w:pPr>
-    </w:p>
-    <w:p>
-      <w:pPr>
-        <w:shd w:val="clear" w:color="auto" w:fill="FFFFFF"/>
-        <w:rPr>
-          <w:rFonts w:ascii="Calibri" w:eastAsia="Times New Roman" w:hAnsi="Calibri" w:cs="Calibri"/>
-          <w:b/>
-          <w:bCs/>
-          <w:color w:val="000000"/>
-          <w:lang w:eastAsia="en-GB"/>
-        </w:rPr>
-      </w:pPr>
-    </w:p>
-    <w:p>
-      <w:pPr>
-        <w:shd w:val="clear" w:color="auto" w:fill="FFFFFF"/>
-        <w:rPr>
-          <w:rFonts w:ascii="Calibri" w:eastAsia="Times New Roman" w:hAnsi="Calibri" w:cs="Calibri"/>
-          <w:b/>
-          <w:bCs/>
-          <w:color w:val="000000"/>
-          <w:lang w:eastAsia="en-GB"/>
-        </w:rPr>
-      </w:pPr>
-    </w:p>
-    <w:p>
-      <w:pPr>
-        <w:shd w:val="clear" w:color="auto" w:fill="FFFFFF"/>
-        <w:rPr>
-          <w:rFonts w:ascii="Calibri" w:eastAsia="Times New Roman" w:hAnsi="Calibri" w:cs="Calibri"/>
-          <w:b/>
-          <w:bCs/>
-          <w:color w:val="000000"/>
-          <w:lang w:eastAsia="en-GB"/>
-        </w:rPr>
-      </w:pPr>
-    </w:p>
-    <w:p>
-      <w:pPr>
-        <w:shd w:val="clear" w:color="auto" w:fill="FFFFFF"/>
-        <w:rPr>
-          <w:rFonts w:ascii="Calibri" w:eastAsia="Times New Roman" w:hAnsi="Calibri" w:cs="Calibri"/>
-          <w:b/>
-          <w:bCs/>
-          <w:color w:val="000000"/>
-          <w:lang w:eastAsia="en-GB"/>
-        </w:rPr>
-      </w:pPr>
-    </w:p>
-    <w:p>
-      <w:pPr>
-        <w:shd w:val="clear" w:color="auto" w:fill="FFFFFF"/>
-        <w:rPr>
-          <w:rFonts w:ascii="Calibri" w:eastAsia="Times New Roman" w:hAnsi="Calibri" w:cs="Calibri"/>
-          <w:b/>
-          <w:bCs/>
-          <w:color w:val="000000"/>
-          <w:lang w:eastAsia="en-GB"/>
-        </w:rPr>
-      </w:pPr>
-    </w:p>
-    <w:p>
-      <w:pPr>
-        <w:shd w:val="clear" w:color="auto" w:fill="FFFFFF"/>
-        <w:rPr>
-          <w:rFonts w:ascii="Calibri" w:eastAsia="Times New Roman" w:hAnsi="Calibri" w:cs="Calibri"/>
-          <w:b/>
-          <w:bCs/>
-          <w:color w:val="000000"/>
-          <w:lang w:eastAsia="en-GB"/>
-        </w:rPr>
-      </w:pPr>
-    </w:p>
-    <w:p>
-      <w:pPr>
-        <w:shd w:val="clear" w:color="auto" w:fill="FFFFFF"/>
-        <w:rPr>
-          <w:rFonts w:ascii="Calibri" w:eastAsia="Times New Roman" w:hAnsi="Calibri" w:cs="Calibri"/>
-          <w:b/>
-          <w:bCs/>
-          <w:color w:val="000000"/>
-          <w:lang w:eastAsia="en-GB"/>
-        </w:rPr>
-      </w:pPr>
-    </w:p>
-    <w:p>
-      <w:pPr>
-        <w:shd w:val="clear" w:color="auto" w:fill="FFFFFF"/>
-        <w:rPr>
-          <w:rFonts w:ascii="Calibri" w:eastAsia="Times New Roman" w:hAnsi="Calibri" w:cs="Calibri"/>
-          <w:b/>
-          <w:bCs/>
-          <w:color w:val="000000"/>
-          <w:lang w:eastAsia="en-GB"/>
-        </w:rPr>
-      </w:pPr>
-    </w:p>
-    <w:p>
-      <w:pPr>
-        <w:shd w:val="clear" w:color="auto" w:fill="FFFFFF"/>
-        <w:rPr>
-          <w:rFonts w:ascii="Calibri" w:eastAsia="Times New Roman" w:hAnsi="Calibri" w:cs="Calibri"/>
-          <w:b/>
-          <w:bCs/>
-          <w:color w:val="000000"/>
-          <w:lang w:eastAsia="en-GB"/>
-        </w:rPr>
-      </w:pPr>
-    </w:p>
-    <w:p>
-      <w:pPr>
-        <w:shd w:val="clear" w:color="auto" w:fill="FFFFFF"/>
-        <w:rPr>
-          <w:rFonts w:ascii="Calibri" w:eastAsia="Times New Roman" w:hAnsi="Calibri" w:cs="Calibri"/>
-          <w:b/>
-          <w:bCs/>
-          <w:color w:val="000000"/>
-          <w:lang w:eastAsia="en-GB"/>
-        </w:rPr>
-      </w:pPr>
-    </w:p>
-    <w:p>
-      <w:pPr>
-        <w:shd w:val="clear" w:color="auto" w:fill="FFFFFF"/>
-        <w:rPr>
-          <w:rFonts w:ascii="Calibri" w:eastAsia="Times New Roman" w:hAnsi="Calibri" w:cs="Calibri"/>
-          <w:b/>
-          <w:bCs/>
-          <w:color w:val="000000"/>
-          <w:lang w:eastAsia="en-GB"/>
-        </w:rPr>
-      </w:pPr>
-    </w:p>
-    <w:p>
-      <w:pPr>
-        <w:shd w:val="clear" w:color="auto" w:fill="FFFFFF"/>
-        <w:rPr>
-          <w:rFonts w:ascii="Calibri" w:eastAsia="Times New Roman" w:hAnsi="Calibri" w:cs="Calibri"/>
-          <w:b/>
-          <w:bCs/>
-          <w:color w:val="000000"/>
-          <w:lang w:eastAsia="en-GB"/>
-        </w:rPr>
-      </w:pPr>
-    </w:p>
-    <w:p>
-      <w:pPr>
-        <w:shd w:val="clear" w:color="auto" w:fill="FFFFFF"/>
-        <w:rPr>
-          <w:rFonts w:ascii="Calibri" w:eastAsia="Times New Roman" w:hAnsi="Calibri" w:cs="Calibri"/>
-          <w:b/>
-          <w:bCs/>
-          <w:color w:val="000000"/>
-          <w:lang w:eastAsia="en-GB"/>
-        </w:rPr>
-      </w:pPr>
-    </w:p>
-    <w:p>
-      <w:pPr>
-        <w:shd w:val="clear" w:color="auto" w:fill="FFFFFF"/>
-        <w:rPr>
-          <w:rFonts w:ascii="Calibri" w:eastAsia="Times New Roman" w:hAnsi="Calibri" w:cs="Calibri"/>
-          <w:b/>
-          <w:bCs/>
-          <w:color w:val="000000"/>
-          <w:lang w:eastAsia="en-GB"/>
-        </w:rPr>
-      </w:pPr>
-    </w:p>
-    <w:p>
-      <w:pPr>
-        <w:shd w:val="clear" w:color="auto" w:fill="FFFFFF"/>
-        <w:rPr>
-          <w:rFonts w:ascii="Calibri" w:eastAsia="Times New Roman" w:hAnsi="Calibri" w:cs="Calibri"/>
-          <w:b/>
-          <w:bCs/>
-          <w:color w:val="000000"/>
-          <w:lang w:eastAsia="en-GB"/>
-        </w:rPr>
-      </w:pPr>
-    </w:p>
-    <w:p>
-      <w:pPr>
-        <w:shd w:val="clear" w:color="auto" w:fill="FFFFFF"/>
-        <w:rPr>
-          <w:rFonts w:ascii="Calibri" w:eastAsia="Times New Roman" w:hAnsi="Calibri" w:cs="Calibri"/>
-          <w:b/>
-          <w:bCs/>
-          <w:color w:val="000000"/>
-          <w:lang w:eastAsia="en-GB"/>
-        </w:rPr>
-      </w:pPr>
-    </w:p>
-    <w:p>
-      <w:pPr>
-        <w:shd w:val="clear" w:color="auto" w:fill="FFFFFF"/>
-        <w:rPr>
-          <w:rFonts w:ascii="Calibri" w:eastAsia="Times New Roman" w:hAnsi="Calibri" w:cs="Calibri"/>
-          <w:b/>
-          <w:bCs/>
-          <w:color w:val="000000"/>
-          <w:lang w:eastAsia="en-GB"/>
-        </w:rPr>
-      </w:pPr>
-    </w:p>
-    <w:p>
-      <w:pPr>
-        <w:shd w:val="clear" w:color="auto" w:fill="FFFFFF"/>
-        <w:rPr>
-          <w:rFonts w:ascii="Calibri" w:eastAsia="Times New Roman" w:hAnsi="Calibri" w:cs="Calibri"/>
-          <w:b/>
-          <w:bCs/>
-          <w:color w:val="000000"/>
-          <w:lang w:eastAsia="en-GB"/>
-        </w:rPr>
-      </w:pPr>
-      <w:r>
-        <w:rPr>
-          <w:rFonts w:ascii="Calibri" w:eastAsia="Times New Roman" w:hAnsi="Calibri" w:cs="Calibri"/>
-          <w:b/>
-          <w:bCs/>
-          <w:color w:val="000000"/>
-          <w:lang w:eastAsia="en-GB"/>
-        </w:rPr>
-        <w:lastRenderedPageBreak/>
-        <w:t>ER Diagram</w:t>
-      </w:r>
-    </w:p>
-    <w:p>
-      <w:pPr>
-        <w:shd w:val="clear" w:color="auto" w:fill="FFFFFF"/>
-        <w:rPr>
-          <w:rFonts w:ascii="Calibri" w:eastAsia="Times New Roman" w:hAnsi="Calibri" w:cs="Calibri"/>
-          <w:color w:val="000000"/>
-          <w:sz w:val="32"/>
-          <w:szCs w:val="32"/>
-          <w:lang w:eastAsia="en-GB"/>
-        </w:rPr>
-      </w:pPr>
-      <w:r>
-        <w:rPr>
-          <w:rFonts w:ascii="Calibri" w:eastAsia="Times New Roman" w:hAnsi="Calibri" w:cs="Calibri"/>
-          <w:noProof/>
-          <w:color w:val="000000"/>
-          <w:sz w:val="32"/>
-          <w:szCs w:val="32"/>
-          <w:lang w:eastAsia="en-GB"/>
-        </w:rPr>
         <w:drawing>
-          <wp:inline distT="0" distB="0" distL="0" distR="0" wp14:anchorId="06B4BD82" wp14:editId="5ED6E471">
-            <wp:extent cx="6627495" cy="4015105"/>
-            <wp:effectExtent l="0" t="0" r="1905" b="0"/>
-            <wp:docPr id="6" name="Picture 6" descr="Diagram&#10;&#10;Description automatically generated"/>
+          <wp:inline distT="0" distB="0" distL="0" distR="0" wp14:anchorId="003B7602" wp14:editId="7EFF5801">
+            <wp:extent cx="6627495" cy="4443730"/>
+            <wp:effectExtent l="0" t="0" r="1905" b="1270"/>
+            <wp:docPr id="1" name="Picture 1" descr="Diagram&#10;&#10;Description automatically generated"/>
             <wp:cNvGraphicFramePr>
               <a:graphicFrameLocks xmlns:a="http://schemas.openxmlformats.org/drawingml/2006/main" noChangeAspect="1"/>
             </wp:cNvGraphicFramePr>
@@ -2511,11 +2157,11 @@
               <a:graphicData uri="http://schemas.openxmlformats.org/drawingml/2006/picture">
                 <pic:pic xmlns:pic="http://schemas.openxmlformats.org/drawingml/2006/picture">
                   <pic:nvPicPr>
-                    <pic:cNvPr id="6" name="Picture 6" descr="Diagram&#10;&#10;Description automatically generated"/>
+                    <pic:cNvPr id="2" name="Picture 2" descr="Diagram&#10;&#10;Description automatically generated"/>
                     <pic:cNvPicPr/>
                   </pic:nvPicPr>
                   <pic:blipFill>
-                    <a:blip r:embed="rId5" cstate="print">
+                    <a:blip r:embed="rId5">
                       <a:extLst>
                         <a:ext uri="{28A0092B-C50C-407E-A947-70E740481C1C}">
                           <a14:useLocalDpi xmlns:a14="http://schemas.microsoft.com/office/drawing/2010/main" val="0"/>
@@ -2529,7 +2175,7 @@
                   <pic:spPr>
                     <a:xfrm>
                       <a:off x="0" y="0"/>
-                      <a:ext cx="6627495" cy="4015105"/>
+                      <a:ext cx="6627495" cy="4443730"/>
                     </a:xfrm>
                     <a:prstGeom prst="rect">
                       <a:avLst/>
@@ -2544,6 +2190,32 @@
     </w:p>
     <w:p>
       <w:pPr>
+        <w:rPr>
+          <w:rFonts w:ascii="Calibri" w:eastAsia="Times New Roman" w:hAnsi="Calibri" w:cs="Calibri"/>
+          <w:color w:val="000000"/>
+          <w:lang w:eastAsia="en-GB"/>
+        </w:rPr>
+      </w:pPr>
+      <w:r>
+        <w:rPr>
+          <w:rFonts w:ascii="Calibri" w:eastAsia="Times New Roman" w:hAnsi="Calibri" w:cs="Calibri"/>
+          <w:color w:val="000000"/>
+          <w:lang w:eastAsia="en-GB"/>
+        </w:rPr>
+        <w:br w:type="page"/>
+      </w:r>
+    </w:p>
+    <w:p>
+      <w:pPr>
+        <w:rPr>
+          <w:rFonts w:ascii="Calibri" w:eastAsia="Times New Roman" w:hAnsi="Calibri" w:cs="Calibri"/>
+          <w:color w:val="000000"/>
+          <w:lang w:eastAsia="en-GB"/>
+        </w:rPr>
+      </w:pPr>
+    </w:p>
+    <w:p>
+      <w:pPr>
         <w:pStyle w:val="ListParagraph"/>
         <w:shd w:val="clear" w:color="auto" w:fill="FFFFFF"/>
         <w:ind w:left="2160"/>
@@ -2558,21 +2230,173 @@
       <w:pPr>
         <w:pStyle w:val="ListParagraph"/>
         <w:shd w:val="clear" w:color="auto" w:fill="FFFFFF"/>
-        <w:ind w:left="1080"/>
+        <w:ind w:left="2160"/>
+        <w:rPr>
+          <w:rFonts w:ascii="Calibri" w:eastAsia="Times New Roman" w:hAnsi="Calibri" w:cs="Calibri"/>
+          <w:color w:val="000000"/>
+          <w:lang w:eastAsia="en-GB"/>
+        </w:rPr>
+      </w:pPr>
+    </w:p>
+    <w:p>
+      <w:pPr>
+        <w:ind w:firstLine="720"/>
+        <w:rPr>
+          <w:rFonts w:ascii="Calibri" w:eastAsia="Times New Roman" w:hAnsi="Calibri" w:cs="Calibri"/>
+          <w:color w:val="000000"/>
+          <w:sz w:val="32"/>
+          <w:szCs w:val="32"/>
+          <w:lang w:eastAsia="en-GB"/>
+        </w:rPr>
+      </w:pPr>
+      <w:r>
+        <w:rPr>
+          <w:rFonts w:ascii="Calibri" w:eastAsia="Times New Roman" w:hAnsi="Calibri" w:cs="Calibri"/>
+          <w:color w:val="000000"/>
+          <w:sz w:val="32"/>
+          <w:szCs w:val="32"/>
+          <w:lang w:eastAsia="en-GB"/>
+        </w:rPr>
+        <w:t>DB Estimates</w:t>
+      </w:r>
+      <w:r>
+        <w:rPr>
+          <w:rFonts w:ascii="Calibri" w:eastAsia="Times New Roman" w:hAnsi="Calibri" w:cs="Calibri"/>
+          <w:color w:val="000000"/>
+          <w:sz w:val="32"/>
+          <w:szCs w:val="32"/>
+          <w:lang w:eastAsia="en-GB"/>
+        </w:rPr>
+        <w:t>: Capacity estimates and constraints</w:t>
+      </w:r>
+    </w:p>
+    <w:p>
+      <w:pPr>
+        <w:pStyle w:val="ListParagraph"/>
+        <w:numPr>
+          <w:ilvl w:val="0"/>
+          <w:numId w:val="14"/>
+        </w:numPr>
+        <w:shd w:val="clear" w:color="auto" w:fill="FFFFFF"/>
+        <w:rPr>
+          <w:rFonts w:ascii="Calibri" w:eastAsia="Times New Roman" w:hAnsi="Calibri" w:cs="Calibri"/>
+          <w:color w:val="000000"/>
+          <w:lang w:eastAsia="en-GB"/>
+        </w:rPr>
+      </w:pPr>
+      <w:r>
+        <w:rPr>
+          <w:rFonts w:ascii="Calibri" w:eastAsia="Times New Roman" w:hAnsi="Calibri" w:cs="Calibri"/>
+          <w:color w:val="000000"/>
+          <w:lang w:eastAsia="en-GB"/>
+        </w:rPr>
+        <w:t>Bandwidth</w:t>
+      </w:r>
+    </w:p>
+    <w:p>
+      <w:pPr>
+        <w:pStyle w:val="ListParagraph"/>
+        <w:numPr>
+          <w:ilvl w:val="0"/>
+          <w:numId w:val="14"/>
+        </w:numPr>
+        <w:shd w:val="clear" w:color="auto" w:fill="FFFFFF"/>
+        <w:rPr>
+          <w:rFonts w:ascii="Calibri" w:eastAsia="Times New Roman" w:hAnsi="Calibri" w:cs="Calibri"/>
+          <w:color w:val="000000"/>
+          <w:lang w:eastAsia="en-GB"/>
+        </w:rPr>
+      </w:pPr>
+      <w:r>
+        <w:rPr>
+          <w:rFonts w:ascii="Calibri" w:eastAsia="Times New Roman" w:hAnsi="Calibri" w:cs="Calibri"/>
+          <w:color w:val="000000"/>
+          <w:lang w:eastAsia="en-GB"/>
+        </w:rPr>
+        <w:t>Storage</w:t>
+      </w:r>
+    </w:p>
+    <w:p>
+      <w:pPr>
+        <w:pStyle w:val="ListParagraph"/>
+        <w:numPr>
+          <w:ilvl w:val="0"/>
+          <w:numId w:val="14"/>
+        </w:numPr>
+        <w:shd w:val="clear" w:color="auto" w:fill="FFFFFF"/>
+        <w:rPr>
+          <w:rFonts w:ascii="Calibri" w:eastAsia="Times New Roman" w:hAnsi="Calibri" w:cs="Calibri"/>
+          <w:color w:val="000000"/>
+          <w:lang w:eastAsia="en-GB"/>
+        </w:rPr>
+      </w:pPr>
+      <w:r>
+        <w:rPr>
+          <w:rFonts w:ascii="Calibri" w:eastAsia="Times New Roman" w:hAnsi="Calibri" w:cs="Calibri"/>
+          <w:color w:val="000000"/>
+          <w:lang w:eastAsia="en-GB"/>
+        </w:rPr>
+        <w:t>Cache</w:t>
+      </w:r>
+    </w:p>
+    <w:p>
+      <w:pPr>
+        <w:shd w:val="clear" w:color="auto" w:fill="FFFFFF"/>
+        <w:ind w:left="1440"/>
+        <w:rPr>
+          <w:rFonts w:ascii="Calibri" w:eastAsia="Times New Roman" w:hAnsi="Calibri" w:cs="Calibri"/>
+          <w:color w:val="000000"/>
+          <w:lang w:eastAsia="en-GB"/>
+        </w:rPr>
+      </w:pPr>
+      <w:r>
+        <w:rPr>
+          <w:rFonts w:ascii="Calibri" w:eastAsia="Times New Roman" w:hAnsi="Calibri" w:cs="Calibri"/>
+          <w:color w:val="000000"/>
+          <w:highlight w:val="yellow"/>
+          <w:lang w:eastAsia="en-GB"/>
+        </w:rPr>
+        <w:t>TODO : choose the DB</w:t>
+      </w:r>
+    </w:p>
+    <w:p>
+      <w:pPr>
         <w:rPr>
           <w:rFonts w:ascii="Calibri" w:eastAsia="Times New Roman" w:hAnsi="Calibri" w:cs="Calibri"/>
           <w:b/>
           <w:bCs/>
           <w:color w:val="000000"/>
-          <w:sz w:val="32"/>
-          <w:szCs w:val="32"/>
-          <w:lang w:eastAsia="en-GB"/>
-        </w:rPr>
-      </w:pPr>
-    </w:p>
-    <w:p>
-      <w:pPr>
-        <w:ind w:left="720" w:firstLine="720"/>
+          <w:lang w:eastAsia="en-GB"/>
+        </w:rPr>
+      </w:pPr>
+    </w:p>
+    <w:p>
+      <w:pPr>
+        <w:shd w:val="clear" w:color="auto" w:fill="FFFFFF"/>
+        <w:rPr>
+          <w:rFonts w:ascii="Calibri" w:eastAsia="Times New Roman" w:hAnsi="Calibri" w:cs="Calibri"/>
+          <w:b/>
+          <w:bCs/>
+          <w:color w:val="000000"/>
+          <w:lang w:eastAsia="en-GB"/>
+        </w:rPr>
+      </w:pPr>
+    </w:p>
+    <w:p>
+      <w:pPr>
+        <w:shd w:val="clear" w:color="auto" w:fill="FFFFFF"/>
+        <w:rPr>
+          <w:rFonts w:ascii="Calibri" w:eastAsia="Times New Roman" w:hAnsi="Calibri" w:cs="Calibri"/>
+          <w:b/>
+          <w:bCs/>
+          <w:color w:val="000000"/>
+          <w:lang w:eastAsia="en-GB"/>
+        </w:rPr>
+      </w:pPr>
+    </w:p>
+    <w:p>
+      <w:pPr>
+        <w:ind w:firstLine="720"/>
         <w:rPr>
           <w:highlight w:val="yellow"/>
           <w:lang w:val="en-US"/>
@@ -2600,107 +2424,39 @@
         </w:rPr>
         <w:t xml:space="preserve">: </w:t>
       </w:r>
-      <w:r>
-        <w:rPr>
-          <w:rFonts w:ascii="Microsoft Yahei" w:eastAsia="Microsoft Yahei" w:hAnsi="Microsoft Yahei" w:cs="Times New Roman"/>
-          <w:color w:val="424242"/>
+    </w:p>
+    <w:p>
+      <w:pPr>
+        <w:rPr>
+          <w:rFonts w:ascii="Calibri" w:eastAsia="Times New Roman" w:hAnsi="Calibri" w:cs="Calibri"/>
+          <w:b/>
+          <w:bCs/>
+          <w:color w:val="000000"/>
+          <w:lang w:eastAsia="en-GB"/>
+        </w:rPr>
+      </w:pPr>
+      <w:r>
+        <w:rPr>
+          <w:rFonts w:ascii="Calibri" w:eastAsia="Times New Roman" w:hAnsi="Calibri" w:cs="Calibri"/>
+          <w:b/>
+          <w:bCs/>
+          <w:color w:val="000000"/>
+          <w:lang w:eastAsia="en-GB"/>
+        </w:rPr>
+        <w:br w:type="page"/>
+      </w:r>
+    </w:p>
+    <w:p>
+      <w:pPr>
+        <w:shd w:val="clear" w:color="auto" w:fill="FFFFFF"/>
+        <w:rPr>
+          <w:rFonts w:ascii="Calibri" w:eastAsia="Times New Roman" w:hAnsi="Calibri" w:cs="Calibri"/>
+          <w:color w:val="000000"/>
           <w:sz w:val="32"/>
           <w:szCs w:val="32"/>
-          <w:highlight w:val="yellow"/>
-          <w:shd w:val="clear" w:color="auto" w:fill="FFFFFF"/>
-          <w:lang w:eastAsia="en-GB"/>
-        </w:rPr>
-        <w:t>TODO</w:t>
-      </w:r>
-    </w:p>
-    <w:p>
-      <w:pPr>
-        <w:rPr>
-          <w:sz w:val="32"/>
-          <w:szCs w:val="32"/>
-          <w:lang w:val="en-US"/>
-        </w:rPr>
-      </w:pPr>
-    </w:p>
-    <w:p>
-      <w:pPr>
-        <w:rPr>
-          <w:sz w:val="32"/>
-          <w:szCs w:val="32"/>
-          <w:lang w:val="en-US"/>
-        </w:rPr>
-      </w:pPr>
-    </w:p>
-    <w:p>
-      <w:pPr>
-        <w:rPr>
-          <w:sz w:val="32"/>
-          <w:szCs w:val="32"/>
-          <w:lang w:val="en-US"/>
-        </w:rPr>
-      </w:pPr>
-    </w:p>
-    <w:p>
-      <w:pPr>
-        <w:rPr>
-          <w:sz w:val="32"/>
-          <w:szCs w:val="32"/>
-          <w:lang w:val="en-US"/>
-        </w:rPr>
-      </w:pPr>
-    </w:p>
-    <w:p>
-      <w:pPr>
-        <w:rPr>
-          <w:sz w:val="32"/>
-          <w:szCs w:val="32"/>
-          <w:lang w:val="en-US"/>
-        </w:rPr>
-      </w:pPr>
-    </w:p>
-    <w:p>
-      <w:pPr>
-        <w:rPr>
-          <w:sz w:val="32"/>
-          <w:szCs w:val="32"/>
-          <w:lang w:val="en-US"/>
-        </w:rPr>
-      </w:pPr>
-    </w:p>
-    <w:p>
-      <w:pPr>
-        <w:rPr>
-          <w:sz w:val="32"/>
-          <w:szCs w:val="32"/>
-          <w:lang w:val="en-US"/>
-        </w:rPr>
-      </w:pPr>
-    </w:p>
-    <w:p>
-      <w:pPr>
-        <w:rPr>
-          <w:sz w:val="32"/>
-          <w:szCs w:val="32"/>
-          <w:lang w:val="en-US"/>
-        </w:rPr>
-      </w:pPr>
-    </w:p>
-    <w:p>
-      <w:pPr>
-        <w:rPr>
-          <w:sz w:val="32"/>
-          <w:szCs w:val="32"/>
-          <w:lang w:val="en-US"/>
-        </w:rPr>
-      </w:pPr>
-      <w:r>
-        <w:rPr>
-          <w:sz w:val="32"/>
-          <w:szCs w:val="32"/>
-          <w:lang w:val="en-US"/>
-        </w:rPr>
-        <w:br w:type="page"/>
-      </w:r>
+          <w:lang w:eastAsia="en-GB"/>
+        </w:rPr>
+      </w:pPr>
     </w:p>
     <w:p>
       <w:pPr>
@@ -2836,6 +2592,23 @@
     </w:p>
     <w:p>
       <w:pPr>
+        <w:rPr>
+          <w:sz w:val="32"/>
+          <w:szCs w:val="32"/>
+          <w:lang w:val="en-US"/>
+        </w:rPr>
+      </w:pPr>
+      <w:r>
+        <w:rPr>
+          <w:sz w:val="32"/>
+          <w:szCs w:val="32"/>
+          <w:lang w:val="en-US"/>
+        </w:rPr>
+        <w:br w:type="page"/>
+      </w:r>
+    </w:p>
+    <w:p>
+      <w:pPr>
         <w:pStyle w:val="ListParagraph"/>
         <w:numPr>
           <w:ilvl w:val="1"/>
@@ -2853,30 +2626,9 @@
           <w:szCs w:val="32"/>
           <w:lang w:val="en-US"/>
         </w:rPr>
+        <w:lastRenderedPageBreak/>
         <w:t>Design APIs</w:t>
       </w:r>
-    </w:p>
-    <w:p>
-      <w:pPr>
-        <w:pStyle w:val="ListParagraph"/>
-        <w:ind w:left="1080"/>
-        <w:rPr>
-          <w:sz w:val="32"/>
-          <w:szCs w:val="32"/>
-          <w:lang w:val="en-US"/>
-        </w:rPr>
-      </w:pPr>
-    </w:p>
-    <w:p>
-      <w:pPr>
-        <w:pStyle w:val="ListParagraph"/>
-        <w:ind w:left="1440"/>
-        <w:rPr>
-          <w:sz w:val="32"/>
-          <w:szCs w:val="32"/>
-          <w:lang w:val="en-US"/>
-        </w:rPr>
-      </w:pPr>
     </w:p>
     <w:p>
       <w:pPr>
@@ -2952,8 +2704,54 @@
         <w:br/>
         <w:t>{</w:t>
       </w:r>
-      <w:r>
-        <w:br/>
+    </w:p>
+    <w:p>
+      <w:pPr>
+        <w:pStyle w:val="ListParagraph"/>
+        <w:ind w:left="1440"/>
+      </w:pPr>
+      <w:r>
+        <w:t xml:space="preserve">          “</w:t>
+      </w:r>
+      <w:proofErr w:type="spellStart"/>
+      <w:r>
+        <w:t>customerid</w:t>
+      </w:r>
+      <w:proofErr w:type="spellEnd"/>
+      <w:r>
+        <w:t>”: 123,</w:t>
+      </w:r>
+    </w:p>
+    <w:p>
+      <w:pPr>
+        <w:pStyle w:val="ListParagraph"/>
+        <w:ind w:left="1440"/>
+      </w:pPr>
+      <w:r>
+        <w:t xml:space="preserve">          “</w:t>
+      </w:r>
+      <w:proofErr w:type="spellStart"/>
+      <w:r>
+        <w:t>totalprice</w:t>
+      </w:r>
+      <w:proofErr w:type="spellEnd"/>
+      <w:r>
+        <w:t xml:space="preserve">”: </w:t>
+      </w:r>
+      <w:r>
+        <w:t>690</w:t>
+      </w:r>
+      <w:r>
+        <w:t>,</w:t>
+      </w:r>
+    </w:p>
+    <w:p>
+      <w:pPr>
+        <w:pStyle w:val="ListParagraph"/>
+        <w:ind w:left="1440"/>
+      </w:pPr>
+      <w:r>
+        <w:t xml:space="preserve"> </w:t>
       </w:r>
       <w:r>
         <w:t xml:space="preserve">         </w:t>
@@ -2968,7 +2766,26 @@
         <w:t xml:space="preserve">": </w:t>
       </w:r>
       <w:r>
-        <w:t>[{</w:t>
+        <w:t>[</w:t>
+      </w:r>
+    </w:p>
+    <w:p>
+      <w:pPr>
+        <w:pStyle w:val="ListParagraph"/>
+        <w:ind w:left="2160" w:firstLine="720"/>
+      </w:pPr>
+      <w:r>
+        <w:t>{</w:t>
+      </w:r>
+    </w:p>
+    <w:p>
+      <w:pPr>
+        <w:pStyle w:val="ListParagraph"/>
+        <w:ind w:left="2160" w:firstLine="720"/>
+      </w:pPr>
+      <w:r>
+        <w:tab/>
+        <w:t>“id”: 3</w:t>
       </w:r>
     </w:p>
     <w:p>
@@ -2981,13 +2798,27 @@
       </w:r>
       <w:r>
         <w:tab/>
-        <w:t xml:space="preserve">type: </w:t>
+      </w:r>
+      <w:r>
+        <w:tab/>
+      </w:r>
+      <w:r>
+        <w:t>“name”</w:t>
+      </w:r>
+      <w:r>
+        <w:t xml:space="preserve">: </w:t>
+      </w:r>
+      <w:r>
+        <w:t>“</w:t>
       </w:r>
       <w:proofErr w:type="spellStart"/>
       <w:r>
         <w:t>thinscrust</w:t>
       </w:r>
       <w:proofErr w:type="spellEnd"/>
+      <w:r>
+        <w:t>”</w:t>
+      </w:r>
     </w:p>
     <w:p>
       <w:pPr>
@@ -3001,7 +2832,13 @@
         <w:tab/>
       </w:r>
       <w:r>
-        <w:t>"quantity": 2</w:t>
+        <w:tab/>
+      </w:r>
+      <w:r>
+        <w:t xml:space="preserve">"quantity": </w:t>
+      </w:r>
+      <w:r>
+        <w:t>1</w:t>
       </w:r>
       <w:r>
         <w:t>,</w:t>
@@ -3010,6 +2847,47 @@
     <w:p>
       <w:pPr>
         <w:pStyle w:val="ListParagraph"/>
+        <w:ind w:left="2880" w:firstLine="720"/>
+      </w:pPr>
+      <w:r>
+        <w:t>“</w:t>
+      </w:r>
+      <w:proofErr w:type="spellStart"/>
+      <w:r>
+        <w:rPr>
+          <w:lang w:val="en-GB"/>
+        </w:rPr>
+        <w:t>unit</w:t>
+      </w:r>
+      <w:r>
+        <w:rPr>
+          <w:lang w:val="en-GB"/>
+        </w:rPr>
+        <w:t>p</w:t>
+      </w:r>
+      <w:r>
+        <w:rPr>
+          <w:lang w:val="en-GB"/>
+        </w:rPr>
+        <w:t>rice</w:t>
+      </w:r>
+      <w:proofErr w:type="spellEnd"/>
+      <w:r>
+        <w:rPr>
+          <w:lang w:val="en-GB"/>
+        </w:rPr>
+        <w:t>”: 2</w:t>
+      </w:r>
+      <w:r>
+        <w:rPr>
+          <w:lang w:val="en-GB"/>
+        </w:rPr>
+        <w:t>50</w:t>
+      </w:r>
+    </w:p>
+    <w:p>
+      <w:pPr>
+        <w:pStyle w:val="ListParagraph"/>
         <w:ind w:left="1440"/>
       </w:pPr>
       <w:r>
@@ -3017,7 +2895,122 @@
       </w:r>
       <w:r>
         <w:tab/>
-        <w:t>Toppings: [cheese, onion]</w:t>
+      </w:r>
+      <w:r>
+        <w:tab/>
+      </w:r>
+      <w:r>
+        <w:t>“t</w:t>
+      </w:r>
+      <w:r>
+        <w:t>oppings</w:t>
+      </w:r>
+      <w:r>
+        <w:t>”</w:t>
+      </w:r>
+      <w:r>
+        <w:t>: [</w:t>
+      </w:r>
+    </w:p>
+    <w:p>
+      <w:pPr>
+        <w:pStyle w:val="ListParagraph"/>
+        <w:ind w:left="4320" w:firstLine="720"/>
+      </w:pPr>
+      <w:r>
+        <w:t xml:space="preserve">{ </w:t>
+      </w:r>
+    </w:p>
+    <w:p>
+      <w:pPr>
+        <w:ind w:left="5040"/>
+      </w:pPr>
+      <w:r>
+        <w:t xml:space="preserve">      “id”: 1 </w:t>
+      </w:r>
+    </w:p>
+    <w:p>
+      <w:pPr>
+        <w:pStyle w:val="ListParagraph"/>
+        <w:ind w:left="3600" w:firstLine="720"/>
+      </w:pPr>
+      <w:r>
+        <w:t xml:space="preserve">                    “name”: “</w:t>
+      </w:r>
+      <w:r>
+        <w:t>cheese</w:t>
+      </w:r>
+      <w:r>
+        <w:t>”</w:t>
+      </w:r>
+    </w:p>
+    <w:p>
+      <w:pPr>
+        <w:pStyle w:val="ListParagraph"/>
+        <w:ind w:left="4320" w:firstLine="720"/>
+      </w:pPr>
+      <w:r>
+        <w:t>}</w:t>
+      </w:r>
+      <w:r>
+        <w:t>,</w:t>
+      </w:r>
+    </w:p>
+    <w:p>
+      <w:pPr>
+        <w:pStyle w:val="ListParagraph"/>
+        <w:ind w:left="4320" w:firstLine="720"/>
+      </w:pPr>
+      <w:r>
+        <w:t xml:space="preserve">{ </w:t>
+      </w:r>
+    </w:p>
+    <w:p>
+      <w:pPr>
+        <w:ind w:left="5040"/>
+      </w:pPr>
+      <w:r>
+        <w:t xml:space="preserve">        </w:t>
+      </w:r>
+      <w:r>
+        <w:t xml:space="preserve">“id”: 1 </w:t>
+      </w:r>
+    </w:p>
+    <w:p>
+      <w:pPr>
+        <w:pStyle w:val="ListParagraph"/>
+        <w:ind w:left="3600" w:firstLine="720"/>
+      </w:pPr>
+      <w:r>
+        <w:t xml:space="preserve">   </w:t>
+      </w:r>
+      <w:r>
+        <w:tab/>
+        <w:t xml:space="preserve">         </w:t>
+      </w:r>
+      <w:r>
+        <w:t>“name”: “</w:t>
+      </w:r>
+      <w:r>
+        <w:t>onion</w:t>
+      </w:r>
+      <w:r>
+        <w:t>”</w:t>
+      </w:r>
+    </w:p>
+    <w:p>
+      <w:pPr>
+        <w:pStyle w:val="ListParagraph"/>
+        <w:ind w:left="3600" w:firstLine="720"/>
+      </w:pPr>
+      <w:r>
+        <w:t xml:space="preserve"> </w:t>
+      </w:r>
+      <w:r>
+        <w:tab/>
+      </w:r>
+      <w:r>
+        <w:t>},</w:t>
       </w:r>
     </w:p>
     <w:p>
@@ -3026,65 +3019,341 @@
         <w:ind w:left="1440" w:firstLine="720"/>
       </w:pPr>
       <w:r>
+        <w:t xml:space="preserve">           </w:t>
+      </w:r>
+      <w:r>
+        <w:tab/>
+      </w:r>
+      <w:r>
+        <w:tab/>
+        <w:t>]</w:t>
+      </w:r>
+    </w:p>
+    <w:p>
+      <w:pPr>
+        <w:pStyle w:val="ListParagraph"/>
+        <w:ind w:left="1440" w:firstLine="720"/>
+      </w:pPr>
+      <w:r>
+        <w:tab/>
         <w:t>},</w:t>
       </w:r>
     </w:p>
     <w:p>
       <w:pPr>
         <w:pStyle w:val="ListParagraph"/>
+        <w:ind w:left="2160" w:firstLine="720"/>
+      </w:pPr>
+      <w:r>
+        <w:t>{</w:t>
+      </w:r>
+    </w:p>
+    <w:p>
+      <w:pPr>
+        <w:pStyle w:val="ListParagraph"/>
+        <w:ind w:left="2160" w:firstLine="720"/>
+      </w:pPr>
+      <w:r>
+        <w:tab/>
+        <w:t>“id”: 2</w:t>
+      </w:r>
+    </w:p>
+    <w:p>
+      <w:pPr>
+        <w:pStyle w:val="ListParagraph"/>
+        <w:ind w:left="1440"/>
+      </w:pPr>
+      <w:r>
+        <w:tab/>
+      </w:r>
+      <w:r>
+        <w:tab/>
+      </w:r>
+      <w:r>
+        <w:tab/>
+      </w:r>
+      <w:r>
+        <w:t>“name”</w:t>
+      </w:r>
+      <w:r>
+        <w:t xml:space="preserve">: </w:t>
+      </w:r>
+      <w:r>
+        <w:t>“</w:t>
+      </w:r>
+      <w:proofErr w:type="spellStart"/>
+      <w:r>
+        <w:t>panpizza</w:t>
+      </w:r>
+      <w:proofErr w:type="spellEnd"/>
+      <w:r>
+        <w:t>”</w:t>
+      </w:r>
+    </w:p>
+    <w:p>
+      <w:pPr>
+        <w:pStyle w:val="ListParagraph"/>
+        <w:ind w:left="1440"/>
+      </w:pPr>
+      <w:r>
+        <w:tab/>
+      </w:r>
+      <w:r>
+        <w:tab/>
+      </w:r>
+      <w:r>
+        <w:tab/>
+      </w:r>
+      <w:r>
+        <w:t xml:space="preserve">"quantity": </w:t>
+      </w:r>
+      <w:r>
+        <w:t>1</w:t>
+      </w:r>
+      <w:r>
+        <w:t>,</w:t>
+      </w:r>
+    </w:p>
+    <w:p>
+      <w:pPr>
+        <w:pStyle w:val="ListParagraph"/>
+        <w:ind w:left="1440"/>
+      </w:pPr>
+      <w:r>
+        <w:tab/>
+      </w:r>
+      <w:r>
+        <w:tab/>
+      </w:r>
+      <w:r>
+        <w:tab/>
+        <w:t xml:space="preserve"> </w:t>
+      </w:r>
+      <w:r>
+        <w:t>“</w:t>
+      </w:r>
+      <w:proofErr w:type="spellStart"/>
+      <w:r>
+        <w:rPr>
+          <w:lang w:val="en-GB"/>
+        </w:rPr>
+        <w:t>unitPrice</w:t>
+      </w:r>
+      <w:proofErr w:type="spellEnd"/>
+      <w:r>
+        <w:rPr>
+          <w:lang w:val="en-GB"/>
+        </w:rPr>
+        <w:t xml:space="preserve">”: </w:t>
+      </w:r>
+      <w:r>
+        <w:rPr>
+          <w:lang w:val="en-GB"/>
+        </w:rPr>
+        <w:t>200</w:t>
+      </w:r>
+    </w:p>
+    <w:p>
+      <w:pPr>
+        <w:pStyle w:val="ListParagraph"/>
+        <w:ind w:left="2160" w:firstLine="720"/>
+      </w:pPr>
+      <w:r>
+        <w:t>}</w:t>
+      </w:r>
+      <w:r>
+        <w:t>,</w:t>
+      </w:r>
+    </w:p>
+    <w:p>
+      <w:pPr>
+        <w:pStyle w:val="ListParagraph"/>
+        <w:ind w:left="2160" w:firstLine="720"/>
+      </w:pPr>
+      <w:r>
+        <w:t>{</w:t>
+      </w:r>
+    </w:p>
+    <w:p>
+      <w:pPr>
+        <w:pStyle w:val="ListParagraph"/>
+        <w:ind w:left="2160" w:firstLine="720"/>
+      </w:pPr>
+      <w:r>
+        <w:tab/>
+      </w:r>
+      <w:r>
+        <w:t xml:space="preserve">“id”: </w:t>
+      </w:r>
+      <w:r>
+        <w:t>5,</w:t>
+      </w:r>
+    </w:p>
+    <w:p>
+      <w:pPr>
+        <w:pStyle w:val="ListParagraph"/>
+        <w:ind w:left="1440"/>
+      </w:pPr>
+      <w:r>
+        <w:tab/>
+      </w:r>
+      <w:r>
+        <w:tab/>
+      </w:r>
+      <w:r>
+        <w:tab/>
+      </w:r>
+      <w:r>
+        <w:t>“name”</w:t>
+      </w:r>
+      <w:r>
+        <w:t xml:space="preserve">: </w:t>
+      </w:r>
+      <w:proofErr w:type="spellStart"/>
+      <w:r>
+        <w:t>lemonfresh</w:t>
+      </w:r>
+      <w:proofErr w:type="spellEnd"/>
+      <w:r>
+        <w:t>,</w:t>
+      </w:r>
+    </w:p>
+    <w:p>
+      <w:pPr>
+        <w:pStyle w:val="ListParagraph"/>
+        <w:ind w:left="1440"/>
+      </w:pPr>
+      <w:r>
+        <w:tab/>
+      </w:r>
+      <w:r>
+        <w:tab/>
+      </w:r>
+      <w:r>
+        <w:tab/>
+      </w:r>
+      <w:r>
+        <w:t xml:space="preserve">"quantity": </w:t>
+      </w:r>
+      <w:r>
+        <w:t>2</w:t>
+      </w:r>
+      <w:r>
+        <w:t>,</w:t>
+      </w:r>
+    </w:p>
+    <w:p>
+      <w:pPr>
+        <w:pStyle w:val="ListParagraph"/>
+        <w:ind w:left="1440"/>
+      </w:pPr>
+      <w:r>
+        <w:tab/>
+      </w:r>
+      <w:r>
+        <w:tab/>
+      </w:r>
+      <w:r>
+        <w:tab/>
+        <w:t>“</w:t>
+      </w:r>
+      <w:proofErr w:type="spellStart"/>
+      <w:r>
+        <w:rPr>
+          <w:lang w:val="en-GB"/>
+        </w:rPr>
+        <w:t>unitPrice</w:t>
+      </w:r>
+      <w:proofErr w:type="spellEnd"/>
+      <w:r>
+        <w:rPr>
+          <w:lang w:val="en-GB"/>
+        </w:rPr>
+        <w:t>”: 120,</w:t>
+      </w:r>
+    </w:p>
+    <w:p>
+      <w:pPr>
+        <w:pStyle w:val="ListParagraph"/>
+        <w:ind w:left="1440"/>
+      </w:pPr>
+      <w:r>
+        <w:tab/>
+      </w:r>
+      <w:r>
+        <w:tab/>
+      </w:r>
+      <w:r>
+        <w:tab/>
+      </w:r>
+      <w:r>
+        <w:t>“t</w:t>
+      </w:r>
+      <w:r>
+        <w:t>oppings</w:t>
+      </w:r>
+      <w:r>
+        <w:t>”</w:t>
+      </w:r>
+      <w:r>
+        <w:t>: [</w:t>
+      </w:r>
+    </w:p>
+    <w:p>
+      <w:pPr>
+        <w:pStyle w:val="ListParagraph"/>
+        <w:ind w:left="4320" w:firstLine="720"/>
+      </w:pPr>
+      <w:r>
+        <w:t xml:space="preserve">{ </w:t>
+      </w:r>
+    </w:p>
+    <w:p>
+      <w:pPr>
+        <w:ind w:left="5040"/>
+      </w:pPr>
+      <w:r>
+        <w:t xml:space="preserve">      “id”: 1 </w:t>
+      </w:r>
+    </w:p>
+    <w:p>
+      <w:pPr>
+        <w:pStyle w:val="ListParagraph"/>
+        <w:ind w:left="3600" w:firstLine="720"/>
+      </w:pPr>
+      <w:r>
+        <w:t xml:space="preserve">                    “name”: “</w:t>
+      </w:r>
+      <w:r>
+        <w:t>sugar</w:t>
+      </w:r>
+      <w:r>
+        <w:t>”</w:t>
+      </w:r>
+    </w:p>
+    <w:p>
+      <w:pPr>
+        <w:pStyle w:val="ListParagraph"/>
+        <w:ind w:left="4320" w:firstLine="720"/>
+      </w:pPr>
+      <w:r>
+        <w:t>}</w:t>
+      </w:r>
+    </w:p>
+    <w:p>
+      <w:pPr>
+        <w:pStyle w:val="ListParagraph"/>
         <w:ind w:left="1440" w:firstLine="720"/>
       </w:pPr>
       <w:r>
-        <w:t>{</w:t>
-      </w:r>
-    </w:p>
-    <w:p>
-      <w:pPr>
-        <w:pStyle w:val="ListParagraph"/>
-        <w:ind w:left="1440"/>
-      </w:pPr>
+        <w:t xml:space="preserve">           </w:t>
+      </w:r>
       <w:r>
         <w:tab/>
       </w:r>
       <w:r>
         <w:tab/>
-        <w:t xml:space="preserve">type: </w:t>
-      </w:r>
-      <w:proofErr w:type="spellStart"/>
-      <w:r>
-        <w:t>thinscrust</w:t>
-      </w:r>
-      <w:proofErr w:type="spellEnd"/>
-    </w:p>
-    <w:p>
-      <w:pPr>
-        <w:pStyle w:val="ListParagraph"/>
-        <w:ind w:left="1440"/>
-      </w:pPr>
-      <w:r>
-        <w:tab/>
-      </w:r>
-      <w:r>
-        <w:tab/>
-      </w:r>
-      <w:r>
-        <w:t>"quantity": 2</w:t>
-      </w:r>
-      <w:r>
-        <w:t>,</w:t>
-      </w:r>
-    </w:p>
-    <w:p>
-      <w:pPr>
-        <w:pStyle w:val="ListParagraph"/>
-        <w:ind w:left="1440"/>
-      </w:pPr>
-      <w:r>
-        <w:tab/>
-      </w:r>
-      <w:r>
-        <w:tab/>
-        <w:t>Toppings: [cheese, onion]</w:t>
+        <w:t>]</w:t>
       </w:r>
     </w:p>
     <w:p>
@@ -3092,14 +3361,6 @@
         <w:pStyle w:val="ListParagraph"/>
         <w:ind w:left="1440" w:firstLine="720"/>
       </w:pPr>
-      <w:r>
-        <w:t>}]</w:t>
-      </w:r>
-    </w:p>
-    <w:p>
-      <w:r>
-        <w:tab/>
-      </w:r>
       <w:r>
         <w:tab/>
         <w:t>}</w:t>
@@ -3107,6 +3368,31 @@
     </w:p>
     <w:p>
       <w:pPr>
+        <w:pStyle w:val="ListParagraph"/>
+        <w:ind w:left="2160" w:firstLine="720"/>
+      </w:pPr>
+    </w:p>
+    <w:p>
+      <w:pPr>
+        <w:pStyle w:val="ListParagraph"/>
+        <w:ind w:left="1440" w:firstLine="720"/>
+      </w:pPr>
+      <w:r>
+        <w:t>]</w:t>
+      </w:r>
+    </w:p>
+    <w:p>
+      <w:r>
+        <w:tab/>
+      </w:r>
+      <w:r>
+        <w:tab/>
+        <w:t>}</w:t>
+      </w:r>
+    </w:p>
+    <w:p/>
+    <w:p>
+      <w:pPr>
         <w:ind w:left="1440"/>
       </w:pPr>
       <w:r>
@@ -3118,7 +3404,6 @@
         <w:ind w:left="1440"/>
       </w:pPr>
       <w:r>
-        <w:lastRenderedPageBreak/>
         <w:t>Date: Mon, 20 Jun 2011 21:15:00 GMT</w:t>
       </w:r>
     </w:p>
@@ -3143,6 +3428,9 @@
         <w:t xml:space="preserve">Location: </w:t>
       </w:r>
     </w:p>
+    <w:p/>
+    <w:p/>
+    <w:p/>
     <w:p/>
     <w:p>
       <w:pPr>
@@ -4239,7 +4527,7 @@
       <w:lvlText w:val="%1.%2."/>
       <w:lvlJc w:val="left"/>
       <w:pPr>
-        <w:ind w:left="1080" w:hanging="360"/>
+        <w:ind w:left="360" w:hanging="360"/>
       </w:pPr>
       <w:rPr>
         <w:rFonts w:hint="default"/>
@@ -5099,7 +5387,6 @@
   <w:style w:type="character" w:default="1" w:styleId="DefaultParagraphFont">
     <w:name w:val="Default Paragraph Font"/>
     <w:uiPriority w:val="1"/>
-    <w:semiHidden/>
     <w:unhideWhenUsed/>
   </w:style>
   <w:style w:type="table" w:default="1" w:styleId="TableNormal">

</xml_diff>